<commit_message>
comit da noite traballadora 72
lel
</commit_message>
<xml_diff>
--- a/Repositorio/Proyecto/DocumentosPropios/GrpL_ADC_180922_ActaDeConstitucion_v1.docx
+++ b/Repositorio/Proyecto/DocumentosPropios/GrpL_ADC_180922_ActaDeConstitucion_v1.docx
@@ -4485,8 +4485,6 @@
           <w:szCs w:val="25"/>
         </w:rPr>
       </w:pPr>
-      <w:bookmarkStart w:id="4" w:name="_GoBack"/>
-      <w:bookmarkEnd w:id="4"/>
     </w:p>
     <w:p>
       <w:pPr>
@@ -4497,11 +4495,11 @@
         </w:numPr>
         <w:jc w:val="both"/>
       </w:pPr>
-      <w:bookmarkStart w:id="5" w:name="_Toc532462056"/>
+      <w:bookmarkStart w:id="4" w:name="_Toc532462056"/>
       <w:r>
         <w:t>Criterios de éxito asociados.</w:t>
       </w:r>
-      <w:bookmarkEnd w:id="5"/>
+      <w:bookmarkEnd w:id="4"/>
     </w:p>
     <w:p>
       <w:pPr>
@@ -4734,11 +4732,11 @@
           <w:numId w:val="1"/>
         </w:numPr>
       </w:pPr>
-      <w:bookmarkStart w:id="6" w:name="_Toc532462057"/>
+      <w:bookmarkStart w:id="5" w:name="_Toc532462057"/>
       <w:r>
         <w:t>Requisitos de alto nivel.</w:t>
       </w:r>
-      <w:bookmarkEnd w:id="6"/>
+      <w:bookmarkEnd w:id="5"/>
     </w:p>
     <w:p>
       <w:pPr>
@@ -4771,13 +4769,13 @@
           <w:numId w:val="1"/>
         </w:numPr>
       </w:pPr>
-      <w:bookmarkStart w:id="7" w:name="_Toc526440353"/>
-      <w:bookmarkStart w:id="8" w:name="_Toc532462058"/>
+      <w:bookmarkStart w:id="6" w:name="_Toc526440353"/>
+      <w:bookmarkStart w:id="7" w:name="_Toc532462058"/>
       <w:r>
         <w:t>Requisitos De información:</w:t>
       </w:r>
+      <w:bookmarkEnd w:id="6"/>
       <w:bookmarkEnd w:id="7"/>
-      <w:bookmarkEnd w:id="8"/>
       <w:r>
         <w:br/>
       </w:r>
@@ -4952,13 +4950,13 @@
           <w:numId w:val="1"/>
         </w:numPr>
       </w:pPr>
-      <w:bookmarkStart w:id="9" w:name="_Toc526440354"/>
-      <w:bookmarkStart w:id="10" w:name="_Toc532462059"/>
+      <w:bookmarkStart w:id="8" w:name="_Toc526440354"/>
+      <w:bookmarkStart w:id="9" w:name="_Toc532462059"/>
       <w:r>
         <w:t>Requisitos Funcionales</w:t>
       </w:r>
+      <w:bookmarkEnd w:id="8"/>
       <w:bookmarkEnd w:id="9"/>
-      <w:bookmarkEnd w:id="10"/>
       <w:r>
         <w:br/>
       </w:r>
@@ -5226,13 +5224,13 @@
           <w:numId w:val="1"/>
         </w:numPr>
       </w:pPr>
-      <w:bookmarkStart w:id="11" w:name="_Toc526440355"/>
-      <w:bookmarkStart w:id="12" w:name="_Toc532462060"/>
+      <w:bookmarkStart w:id="10" w:name="_Toc526440355"/>
+      <w:bookmarkStart w:id="11" w:name="_Toc532462060"/>
       <w:r>
         <w:t>Requisitos no funcionales</w:t>
       </w:r>
+      <w:bookmarkEnd w:id="10"/>
       <w:bookmarkEnd w:id="11"/>
-      <w:bookmarkEnd w:id="12"/>
     </w:p>
     <w:p>
       <w:pPr>
@@ -5249,28 +5247,59 @@
           <w:ilvl w:val="0"/>
           <w:numId w:val="49"/>
         </w:numPr>
-        <w:rPr>
-          <w:sz w:val="25"/>
-          <w:szCs w:val="25"/>
-        </w:rPr>
-      </w:pPr>
-      <w:r>
-        <w:rPr>
+        <w:spacing w:after="0" w:line="240" w:lineRule="auto"/>
+        <w:rPr>
+          <w:rFonts w:ascii="Arial" w:hAnsi="Arial" w:cs="Arial"/>
+        </w:rPr>
+      </w:pPr>
+      <w:r>
+        <w:rPr>
+          <w:rFonts w:cs="Arial"/>
           <w:b/>
           <w:sz w:val="25"/>
           <w:szCs w:val="25"/>
         </w:rPr>
-        <w:t>Sistema Operativo</w:t>
-      </w:r>
-      <w:r>
-        <w:rPr>
-          <w:sz w:val="25"/>
-          <w:szCs w:val="25"/>
-        </w:rPr>
-        <w:t>: Esta restricción abarca todo lo que tiene que ver con el sistema operativo y las posibilidades de este. En concreto el enlace con otras tecnologías, el entorno de programación, el escaneo de código QR entre otros.</w:t>
-      </w:r>
-      <w:r>
-        <w:rPr>
+        <w:t xml:space="preserve">El sistema debe ser eficiente en tiempo: </w:t>
+      </w:r>
+      <w:r>
+        <w:rPr>
+          <w:rFonts w:cs="Arial"/>
+          <w:sz w:val="25"/>
+          <w:szCs w:val="25"/>
+        </w:rPr>
+        <w:t>El sistema deberá</w:t>
+      </w:r>
+      <w:r>
+        <w:rPr>
+          <w:rFonts w:cs="Arial"/>
+          <w:b/>
+          <w:i/>
+          <w:sz w:val="25"/>
+          <w:szCs w:val="25"/>
+        </w:rPr>
+        <w:t xml:space="preserve"> </w:t>
+      </w:r>
+      <w:r>
+        <w:rPr>
+          <w:rFonts w:cs="Arial"/>
+          <w:sz w:val="25"/>
+          <w:szCs w:val="25"/>
+        </w:rPr>
+        <w:t xml:space="preserve">funcionar en tiempo real y tener en cuenta que será necesario realizar todas las operaciones lo suficientemente rápido como para evitar cualquier espera a sus usuarios </w:t>
+      </w:r>
+    </w:p>
+    <w:p>
+      <w:pPr>
+        <w:pStyle w:val="Prrafodelista"/>
+        <w:rPr>
+          <w:b/>
+          <w:sz w:val="25"/>
+          <w:szCs w:val="25"/>
+        </w:rPr>
+      </w:pPr>
+      <w:r>
+        <w:rPr>
+          <w:b/>
           <w:sz w:val="25"/>
           <w:szCs w:val="25"/>
         </w:rPr>
@@ -5382,7 +5411,7 @@
           <w:szCs w:val="25"/>
         </w:rPr>
         <w:lastRenderedPageBreak/>
-        <w:t>Protección de datos</w:t>
+        <w:t>El sistema debe ser seguro</w:t>
       </w:r>
       <w:r>
         <w:rPr>
@@ -5391,6 +5420,50 @@
         </w:rPr>
         <w:t>: La realización del proyecto está sujeta a una legislación vigente. Ésta obligará a realizar diversos protocolos para proteger los datos de los involucrados.</w:t>
       </w:r>
+      <w:r>
+        <w:rPr>
+          <w:sz w:val="25"/>
+          <w:szCs w:val="25"/>
+        </w:rPr>
+        <w:br/>
+      </w:r>
+    </w:p>
+    <w:p>
+      <w:pPr>
+        <w:pStyle w:val="Prrafodelista"/>
+        <w:numPr>
+          <w:ilvl w:val="0"/>
+          <w:numId w:val="49"/>
+        </w:numPr>
+        <w:rPr>
+          <w:sz w:val="25"/>
+          <w:szCs w:val="25"/>
+        </w:rPr>
+      </w:pPr>
+      <w:r>
+        <w:rPr>
+          <w:b/>
+          <w:sz w:val="25"/>
+          <w:szCs w:val="25"/>
+        </w:rPr>
+        <w:t>Escaneo con código QR</w:t>
+      </w:r>
+      <w:r>
+        <w:rPr>
+          <w:sz w:val="25"/>
+          <w:szCs w:val="25"/>
+        </w:rPr>
+        <w:t xml:space="preserve">: </w:t>
+      </w:r>
+      <w:r>
+        <w:rPr>
+          <w:sz w:val="25"/>
+          <w:szCs w:val="25"/>
+        </w:rPr>
+        <w:t>El sistema deberá tener un funcionamiento específico de lectura sobre el código QR y su implementación deberá estar sujeto por este.</w:t>
+      </w:r>
+      <w:bookmarkStart w:id="12" w:name="_GoBack"/>
+      <w:bookmarkEnd w:id="12"/>
       <w:r>
         <w:rPr>
           <w:sz w:val="25"/>
@@ -5727,6 +5800,7 @@
           <w:sz w:val="25"/>
           <w:szCs w:val="25"/>
         </w:rPr>
+        <w:lastRenderedPageBreak/>
         <w:t xml:space="preserve">El envío de las comandas de forma remota desde </w:t>
       </w:r>
       <w:r>
@@ -5762,15 +5836,7 @@
           <w:sz w:val="25"/>
           <w:szCs w:val="25"/>
         </w:rPr>
-        <w:t xml:space="preserve">Una aplicación multiplataforma (para PC y los principales dispositivos móviles) que permita a los clientes bloquear/reservar una mesa para su uso </w:t>
-      </w:r>
-      <w:r>
-        <w:rPr>
-          <w:sz w:val="25"/>
-          <w:szCs w:val="25"/>
-        </w:rPr>
-        <w:lastRenderedPageBreak/>
-        <w:t>en el local, selección de alimentos para constituir la comanda y pago de las consumiciones.</w:t>
+        <w:t>Una aplicación multiplataforma (para PC y los principales dispositivos móviles) que permita a los clientes bloquear/reservar una mesa para su uso en el local, selección de alimentos para constituir la comanda y pago de las consumiciones.</w:t>
       </w:r>
     </w:p>
     <w:p>
@@ -6096,6 +6162,7 @@
       </w:pPr>
       <w:bookmarkStart w:id="15" w:name="_Toc532462063"/>
       <w:r>
+        <w:lastRenderedPageBreak/>
         <w:t xml:space="preserve">4.3. </w:t>
       </w:r>
       <w:proofErr w:type="gramStart"/>
@@ -6122,15 +6189,7 @@
           <w:sz w:val="25"/>
           <w:szCs w:val="25"/>
         </w:rPr>
-        <w:t xml:space="preserve">A continuación, se listan todos los productos entregables esperados resultado de este proyecto. Cabe destacar que entre tales productos se encuentran tanto los informes y documentación fruto de temas administrativos y de dirección como el propio </w:t>
-      </w:r>
-      <w:r>
-        <w:rPr>
-          <w:sz w:val="25"/>
-          <w:szCs w:val="25"/>
-        </w:rPr>
-        <w:lastRenderedPageBreak/>
-        <w:t xml:space="preserve">sistema a construir con todos sus elementos necesarios (código fuente, librerías necesarias, sistemas propietarios comprados, documentación, </w:t>
+        <w:t xml:space="preserve">A continuación, se listan todos los productos entregables esperados resultado de este proyecto. Cabe destacar que entre tales productos se encuentran tanto los informes y documentación fruto de temas administrativos y de dirección como el propio sistema a construir con todos sus elementos necesarios (código fuente, librerías necesarias, sistemas propietarios comprados, documentación, </w:t>
       </w:r>
       <w:proofErr w:type="spellStart"/>
       <w:r>
@@ -16462,7 +16521,7 @@
 </file>
 
 <file path=customXml/itemProps2.xml><?xml version="1.0" encoding="utf-8"?>
-<ds:datastoreItem xmlns:ds="http://schemas.openxmlformats.org/officeDocument/2006/customXml" ds:itemID="{668764C3-8AB6-411E-8304-E70B8BA3568F}">
+<ds:datastoreItem xmlns:ds="http://schemas.openxmlformats.org/officeDocument/2006/customXml" ds:itemID="{BE52C951-2584-4E30-B6D4-811C32400B17}">
   <ds:schemaRefs>
     <ds:schemaRef ds:uri="http://schemas.openxmlformats.org/officeDocument/2006/bibliography"/>
   </ds:schemaRefs>

</xml_diff>